<commit_message>
remove comments, editing Q4+Q6
</commit_message>
<xml_diff>
--- a/hw1/hw1.docx
+++ b/hw1/hw1.docx
@@ -51,7 +51,29 @@
           <w:sz w:val="24"/>
           <w:szCs w:val="24"/>
         </w:rPr>
-        <w:t>Aram Gasparian, 310410865</w:t>
+        <w:t xml:space="preserve">Aram </w:t>
+      </w:r>
+      <w:proofErr w:type="spellStart"/>
+      <w:r>
+        <w:rPr>
+          <w:rFonts w:asciiTheme="minorBidi" w:hAnsiTheme="minorBidi"/>
+          <w:i/>
+          <w:iCs/>
+          <w:sz w:val="24"/>
+          <w:szCs w:val="24"/>
+        </w:rPr>
+        <w:t>Gasparian</w:t>
+      </w:r>
+      <w:proofErr w:type="spellEnd"/>
+      <w:r>
+        <w:rPr>
+          <w:rFonts w:asciiTheme="minorBidi" w:hAnsiTheme="minorBidi"/>
+          <w:i/>
+          <w:iCs/>
+          <w:sz w:val="24"/>
+          <w:szCs w:val="24"/>
+        </w:rPr>
+        <w:t>, 310410865</w:t>
       </w:r>
       <w:r>
         <w:rPr>
@@ -269,6 +291,7 @@
         </w:rPr>
         <w:t xml:space="preserve">he following surface 3D in </w:t>
       </w:r>
+      <w:proofErr w:type="spellStart"/>
       <w:r>
         <w:rPr>
           <w:rFonts w:asciiTheme="minorBidi" w:hAnsiTheme="minorBidi"/>
@@ -283,7 +306,16 @@
           <w:sz w:val="24"/>
           <w:szCs w:val="24"/>
         </w:rPr>
-        <w:t>atlab:</w:t>
+        <w:t>atlab</w:t>
+      </w:r>
+      <w:proofErr w:type="spellEnd"/>
+      <w:r>
+        <w:rPr>
+          <w:rFonts w:asciiTheme="minorBidi" w:hAnsiTheme="minorBidi"/>
+          <w:sz w:val="24"/>
+          <w:szCs w:val="24"/>
+        </w:rPr>
+        <w:t>:</w:t>
       </w:r>
     </w:p>
     <w:p>
@@ -998,10 +1030,10 @@
             <v:path o:extrusionok="f" gradientshapeok="t" o:connecttype="rect"/>
             <o:lock v:ext="edit" aspectratio="t"/>
           </v:shapetype>
-          <v:shape id="_x0000_i1059" type="#_x0000_t75" style="width:9pt;height:21.6pt" o:ole="">
+          <v:shape id="_x0000_i1025" type="#_x0000_t75" style="width:9.2pt;height:21.9pt" o:ole="">
             <v:imagedata r:id="rId9" o:title=""/>
           </v:shape>
-          <o:OLEObject Type="Embed" ProgID="Equation.DSMT4" ShapeID="_x0000_i1059" DrawAspect="Content" ObjectID="_1604871777" r:id="rId10"/>
+          <o:OLEObject Type="Embed" ProgID="Equation.DSMT4" ShapeID="_x0000_i1025" DrawAspect="Content" ObjectID="_1604920110" r:id="rId10"/>
         </w:object>
       </w:r>
       <w:r>
@@ -2022,10 +2054,10 @@
           <w:szCs w:val="24"/>
         </w:rPr>
         <w:object w:dxaOrig="180" w:dyaOrig="440">
-          <v:shape id="_x0000_i1060" type="#_x0000_t75" style="width:9pt;height:21.6pt" o:ole="">
+          <v:shape id="_x0000_i1026" type="#_x0000_t75" style="width:9.2pt;height:21.9pt" o:ole="">
             <v:imagedata r:id="rId9" o:title=""/>
           </v:shape>
-          <o:OLEObject Type="Embed" ProgID="Equation.DSMT4" ShapeID="_x0000_i1060" DrawAspect="Content" ObjectID="_1604871778" r:id="rId11"/>
+          <o:OLEObject Type="Embed" ProgID="Equation.DSMT4" ShapeID="_x0000_i1026" DrawAspect="Content" ObjectID="_1604920111" r:id="rId11"/>
         </w:object>
       </w:r>
       <w:r>
@@ -2252,10 +2284,10 @@
           <w:szCs w:val="24"/>
         </w:rPr>
         <w:object w:dxaOrig="180" w:dyaOrig="440">
-          <v:shape id="_x0000_i1061" type="#_x0000_t75" style="width:9pt;height:21.6pt" o:ole="">
+          <v:shape id="_x0000_i1027" type="#_x0000_t75" style="width:9.2pt;height:21.9pt" o:ole="">
             <v:imagedata r:id="rId9" o:title=""/>
           </v:shape>
-          <o:OLEObject Type="Embed" ProgID="Equation.DSMT4" ShapeID="_x0000_i1061" DrawAspect="Content" ObjectID="_1604871779" r:id="rId15"/>
+          <o:OLEObject Type="Embed" ProgID="Equation.DSMT4" ShapeID="_x0000_i1027" DrawAspect="Content" ObjectID="_1604920112" r:id="rId15"/>
         </w:object>
       </w:r>
       <w:r>
@@ -2656,7 +2688,25 @@
           <w:sz w:val="24"/>
           <w:szCs w:val="24"/>
         </w:rPr>
-        <w:t xml:space="preserve">The values on the diagonal of this matrix are the singular values of I. </w:t>
+        <w:t xml:space="preserve">The values on the diagonal of this matrix are the singular values of </w:t>
+      </w:r>
+      <w:proofErr w:type="gramStart"/>
+      <w:r>
+        <w:rPr>
+          <w:rFonts w:asciiTheme="minorBidi" w:hAnsiTheme="minorBidi"/>
+          <w:sz w:val="24"/>
+          <w:szCs w:val="24"/>
+        </w:rPr>
+        <w:t>I.</w:t>
+      </w:r>
+      <w:proofErr w:type="gramEnd"/>
+      <w:r>
+        <w:rPr>
+          <w:rFonts w:asciiTheme="minorBidi" w:hAnsiTheme="minorBidi"/>
+          <w:sz w:val="24"/>
+          <w:szCs w:val="24"/>
+        </w:rPr>
+        <w:t xml:space="preserve"> </w:t>
       </w:r>
     </w:p>
     <w:p>
@@ -2721,10 +2771,10 @@
           <w:szCs w:val="24"/>
         </w:rPr>
         <w:object w:dxaOrig="420" w:dyaOrig="300">
-          <v:shape id="_x0000_i1062" type="#_x0000_t75" style="width:21pt;height:15pt" o:ole="">
+          <v:shape id="_x0000_i1028" type="#_x0000_t75" style="width:20.75pt;height:15pt" o:ole="">
             <v:imagedata r:id="rId18" o:title=""/>
           </v:shape>
-          <o:OLEObject Type="Embed" ProgID="Equation.DSMT4" ShapeID="_x0000_i1062" DrawAspect="Content" ObjectID="_1604871780" r:id="rId19"/>
+          <o:OLEObject Type="Embed" ProgID="Equation.DSMT4" ShapeID="_x0000_i1028" DrawAspect="Content" ObjectID="_1604920113" r:id="rId19"/>
         </w:object>
       </w:r>
       <w:r>
@@ -2742,10 +2792,10 @@
           <w:szCs w:val="24"/>
         </w:rPr>
         <w:object w:dxaOrig="380" w:dyaOrig="300">
-          <v:shape id="_x0000_i1063" type="#_x0000_t75" style="width:19.2pt;height:15pt" o:ole="">
+          <v:shape id="_x0000_i1029" type="#_x0000_t75" style="width:19pt;height:15pt" o:ole="">
             <v:imagedata r:id="rId20" o:title=""/>
           </v:shape>
-          <o:OLEObject Type="Embed" ProgID="Equation.DSMT4" ShapeID="_x0000_i1063" DrawAspect="Content" ObjectID="_1604871781" r:id="rId21"/>
+          <o:OLEObject Type="Embed" ProgID="Equation.DSMT4" ShapeID="_x0000_i1029" DrawAspect="Content" ObjectID="_1604920114" r:id="rId21"/>
         </w:object>
       </w:r>
       <w:r>
@@ -2832,10 +2882,10 @@
           <w:szCs w:val="24"/>
         </w:rPr>
         <w:object w:dxaOrig="780" w:dyaOrig="1320">
-          <v:shape id="_x0000_i1064" type="#_x0000_t75" style="width:39pt;height:66pt" o:ole="">
+          <v:shape id="_x0000_i1030" type="#_x0000_t75" style="width:39.15pt;height:66.25pt" o:ole="">
             <v:imagedata r:id="rId22" o:title=""/>
           </v:shape>
-          <o:OLEObject Type="Embed" ProgID="Equation.DSMT4" ShapeID="_x0000_i1064" DrawAspect="Content" ObjectID="_1604871782" r:id="rId23"/>
+          <o:OLEObject Type="Embed" ProgID="Equation.DSMT4" ShapeID="_x0000_i1030" DrawAspect="Content" ObjectID="_1604920115" r:id="rId23"/>
         </w:object>
       </w:r>
       <w:r>
@@ -2864,7 +2914,25 @@
           <w:sz w:val="24"/>
           <w:szCs w:val="24"/>
         </w:rPr>
-        <w:t>This is a value between 0 (when i=0) to 1 (when the n</w:t>
+        <w:t xml:space="preserve">This is a value between 0 (when </w:t>
+      </w:r>
+      <w:proofErr w:type="spellStart"/>
+      <w:r>
+        <w:rPr>
+          <w:rFonts w:asciiTheme="minorBidi" w:hAnsiTheme="minorBidi"/>
+          <w:sz w:val="24"/>
+          <w:szCs w:val="24"/>
+        </w:rPr>
+        <w:t>i</w:t>
+      </w:r>
+      <w:proofErr w:type="spellEnd"/>
+      <w:r>
+        <w:rPr>
+          <w:rFonts w:asciiTheme="minorBidi" w:hAnsiTheme="minorBidi"/>
+          <w:sz w:val="24"/>
+          <w:szCs w:val="24"/>
+        </w:rPr>
+        <w:t>=0) to 1 (when the n</w:t>
       </w:r>
       <w:r>
         <w:rPr>
@@ -2909,10 +2977,10 @@
           <w:szCs w:val="24"/>
         </w:rPr>
         <w:object w:dxaOrig="960" w:dyaOrig="279">
-          <v:shape id="_x0000_i1065" type="#_x0000_t75" style="width:48pt;height:14.4pt" o:ole="">
+          <v:shape id="_x0000_i1031" type="#_x0000_t75" style="width:47.8pt;height:14.4pt" o:ole="">
             <v:imagedata r:id="rId24" o:title=""/>
           </v:shape>
-          <o:OLEObject Type="Embed" ProgID="Equation.DSMT4" ShapeID="_x0000_i1065" DrawAspect="Content" ObjectID="_1604871783" r:id="rId25"/>
+          <o:OLEObject Type="Embed" ProgID="Equation.DSMT4" ShapeID="_x0000_i1031" DrawAspect="Content" ObjectID="_1604920116" r:id="rId25"/>
         </w:object>
       </w:r>
       <w:r>
@@ -2961,7 +3029,25 @@
           <w:sz w:val="24"/>
           <w:szCs w:val="24"/>
         </w:rPr>
-        <w:t xml:space="preserve">When S=(4,4,0.2) the </w:t>
+        <w:t>When S</w:t>
+      </w:r>
+      <w:proofErr w:type="gramStart"/>
+      <w:r>
+        <w:rPr>
+          <w:rFonts w:asciiTheme="minorBidi" w:hAnsiTheme="minorBidi"/>
+          <w:sz w:val="24"/>
+          <w:szCs w:val="24"/>
+        </w:rPr>
+        <w:t>=(</w:t>
+      </w:r>
+      <w:proofErr w:type="gramEnd"/>
+      <w:r>
+        <w:rPr>
+          <w:rFonts w:asciiTheme="minorBidi" w:hAnsiTheme="minorBidi"/>
+          <w:sz w:val="24"/>
+          <w:szCs w:val="24"/>
+        </w:rPr>
+        <w:t xml:space="preserve">4,4,0.2) the </w:t>
       </w:r>
       <w:r>
         <w:rPr>
@@ -2998,7 +3084,25 @@
           <w:szCs w:val="24"/>
         </w:rPr>
         <w:lastRenderedPageBreak/>
-        <w:t xml:space="preserve">When S=(4,-4,0.2) the </w:t>
+        <w:t>When S</w:t>
+      </w:r>
+      <w:proofErr w:type="gramStart"/>
+      <w:r>
+        <w:rPr>
+          <w:rFonts w:asciiTheme="minorBidi" w:hAnsiTheme="minorBidi"/>
+          <w:sz w:val="24"/>
+          <w:szCs w:val="24"/>
+        </w:rPr>
+        <w:t>=(</w:t>
+      </w:r>
+      <w:proofErr w:type="gramEnd"/>
+      <w:r>
+        <w:rPr>
+          <w:rFonts w:asciiTheme="minorBidi" w:hAnsiTheme="minorBidi"/>
+          <w:sz w:val="24"/>
+          <w:szCs w:val="24"/>
+        </w:rPr>
+        <w:t xml:space="preserve">4,-4,0.2) the </w:t>
       </w:r>
       <w:r>
         <w:rPr>
@@ -3042,7 +3146,25 @@
           <w:sz w:val="24"/>
           <w:szCs w:val="24"/>
         </w:rPr>
-        <w:t xml:space="preserve">When S=(0,0,0.2) the </w:t>
+        <w:t>When S</w:t>
+      </w:r>
+      <w:proofErr w:type="gramStart"/>
+      <w:r>
+        <w:rPr>
+          <w:rFonts w:asciiTheme="minorBidi" w:hAnsiTheme="minorBidi"/>
+          <w:sz w:val="24"/>
+          <w:szCs w:val="24"/>
+        </w:rPr>
+        <w:t>=(</w:t>
+      </w:r>
+      <w:proofErr w:type="gramEnd"/>
+      <w:r>
+        <w:rPr>
+          <w:rFonts w:asciiTheme="minorBidi" w:hAnsiTheme="minorBidi"/>
+          <w:sz w:val="24"/>
+          <w:szCs w:val="24"/>
+        </w:rPr>
+        <w:t xml:space="preserve">0,0,0.2) the </w:t>
       </w:r>
       <w:r>
         <w:rPr>
@@ -3086,7 +3208,25 @@
           <w:sz w:val="24"/>
           <w:szCs w:val="24"/>
         </w:rPr>
-        <w:t xml:space="preserve">When S=(0,2,0.1) the </w:t>
+        <w:t>When S</w:t>
+      </w:r>
+      <w:proofErr w:type="gramStart"/>
+      <w:r>
+        <w:rPr>
+          <w:rFonts w:asciiTheme="minorBidi" w:hAnsiTheme="minorBidi"/>
+          <w:sz w:val="24"/>
+          <w:szCs w:val="24"/>
+        </w:rPr>
+        <w:t>=(</w:t>
+      </w:r>
+      <w:proofErr w:type="gramEnd"/>
+      <w:r>
+        <w:rPr>
+          <w:rFonts w:asciiTheme="minorBidi" w:hAnsiTheme="minorBidi"/>
+          <w:sz w:val="24"/>
+          <w:szCs w:val="24"/>
+        </w:rPr>
+        <w:t xml:space="preserve">0,2,0.1) the </w:t>
       </w:r>
       <w:r>
         <w:rPr>
@@ -3359,7 +3499,35 @@
           <w:sz w:val="24"/>
           <w:szCs w:val="24"/>
         </w:rPr>
-        <w:t>A point illumination source is located in some unknown place (Lx,Ly,Lz&gt;0), far from the ball – assume it is in the point marked in yellow in the schematic diagram.</w:t>
+        <w:t>A point illumination source is located in some unknown place (</w:t>
+      </w:r>
+      <w:proofErr w:type="spellStart"/>
+      <w:proofErr w:type="gramStart"/>
+      <w:r>
+        <w:rPr>
+          <w:rFonts w:asciiTheme="minorBidi" w:hAnsiTheme="minorBidi"/>
+          <w:sz w:val="24"/>
+          <w:szCs w:val="24"/>
+        </w:rPr>
+        <w:t>Lx,Ly</w:t>
+      </w:r>
+      <w:proofErr w:type="gramEnd"/>
+      <w:r>
+        <w:rPr>
+          <w:rFonts w:asciiTheme="minorBidi" w:hAnsiTheme="minorBidi"/>
+          <w:sz w:val="24"/>
+          <w:szCs w:val="24"/>
+        </w:rPr>
+        <w:t>,Lz</w:t>
+      </w:r>
+      <w:proofErr w:type="spellEnd"/>
+      <w:r>
+        <w:rPr>
+          <w:rFonts w:asciiTheme="minorBidi" w:hAnsiTheme="minorBidi"/>
+          <w:sz w:val="24"/>
+          <w:szCs w:val="24"/>
+        </w:rPr>
+        <w:t>&gt;0), far from the ball – assume it is in the point marked in yellow in the schematic diagram.</w:t>
       </w:r>
     </w:p>
     <w:p>
@@ -3605,7 +3773,29 @@
           <w:szCs w:val="24"/>
           <w:rtl/>
         </w:rPr>
-        <w:t>לא חושב שהציור טוב, צריך להראות ציור שבו יש הארה חזקה במקום מסויים.</w:t>
+        <w:t xml:space="preserve">לא חושב שהציור טוב, צריך להראות ציור שבו יש הארה חזקה במקום </w:t>
+      </w:r>
+      <w:proofErr w:type="spellStart"/>
+      <w:r>
+        <w:rPr>
+          <w:rFonts w:asciiTheme="minorBidi" w:hAnsiTheme="minorBidi" w:hint="cs"/>
+          <w:color w:val="5B9BD5" w:themeColor="accent5"/>
+          <w:sz w:val="24"/>
+          <w:szCs w:val="24"/>
+          <w:rtl/>
+        </w:rPr>
+        <w:t>מסויים</w:t>
+      </w:r>
+      <w:proofErr w:type="spellEnd"/>
+      <w:r>
+        <w:rPr>
+          <w:rFonts w:asciiTheme="minorBidi" w:hAnsiTheme="minorBidi" w:hint="cs"/>
+          <w:color w:val="5B9BD5" w:themeColor="accent5"/>
+          <w:sz w:val="24"/>
+          <w:szCs w:val="24"/>
+          <w:rtl/>
+        </w:rPr>
+        <w:t>.</w:t>
       </w:r>
     </w:p>
     <w:p>
@@ -3965,10 +4155,10 @@
           <w:szCs w:val="24"/>
         </w:rPr>
         <w:object w:dxaOrig="760" w:dyaOrig="360">
-          <v:shape id="_x0000_i1066" type="#_x0000_t75" style="width:37.8pt;height:18pt" o:ole="">
+          <v:shape id="_x0000_i1032" type="#_x0000_t75" style="width:38pt;height:17.85pt" o:ole="">
             <v:imagedata r:id="rId28" o:title=""/>
           </v:shape>
-          <o:OLEObject Type="Embed" ProgID="Equation.DSMT4" ShapeID="_x0000_i1066" DrawAspect="Content" ObjectID="_1604871784" r:id="rId29"/>
+          <o:OLEObject Type="Embed" ProgID="Equation.DSMT4" ShapeID="_x0000_i1032" DrawAspect="Content" ObjectID="_1604920117" r:id="rId29"/>
         </w:object>
       </w:r>
       <w:r>
@@ -3999,10 +4189,10 @@
           <w:szCs w:val="24"/>
         </w:rPr>
         <w:object w:dxaOrig="2439" w:dyaOrig="540">
-          <v:shape id="_x0000_i1067" type="#_x0000_t75" style="width:122.4pt;height:27pt" o:ole="">
+          <v:shape id="_x0000_i1033" type="#_x0000_t75" style="width:122.7pt;height:27.05pt" o:ole="">
             <v:imagedata r:id="rId30" o:title=""/>
           </v:shape>
-          <o:OLEObject Type="Embed" ProgID="Equation.DSMT4" ShapeID="_x0000_i1067" DrawAspect="Content" ObjectID="_1604871785" r:id="rId31"/>
+          <o:OLEObject Type="Embed" ProgID="Equation.DSMT4" ShapeID="_x0000_i1033" DrawAspect="Content" ObjectID="_1604920118" r:id="rId31"/>
         </w:object>
       </w:r>
       <w:r>
@@ -4040,10 +4230,10 @@
           <w:szCs w:val="24"/>
         </w:rPr>
         <w:object w:dxaOrig="200" w:dyaOrig="300">
-          <v:shape id="_x0000_i1068" type="#_x0000_t75" style="width:9.6pt;height:15pt" o:ole="">
+          <v:shape id="_x0000_i1034" type="#_x0000_t75" style="width:9.8pt;height:15pt" o:ole="">
             <v:imagedata r:id="rId32" o:title=""/>
           </v:shape>
-          <o:OLEObject Type="Embed" ProgID="Equation.DSMT4" ShapeID="_x0000_i1068" DrawAspect="Content" ObjectID="_1604871786" r:id="rId33"/>
+          <o:OLEObject Type="Embed" ProgID="Equation.DSMT4" ShapeID="_x0000_i1034" DrawAspect="Content" ObjectID="_1604920119" r:id="rId33"/>
         </w:object>
       </w:r>
       <w:r>
@@ -4052,8 +4242,18 @@
           <w:sz w:val="24"/>
           <w:szCs w:val="24"/>
         </w:rPr>
-        <w:t xml:space="preserve"> is the value of brightness on each point on the image.</w:t>
-      </w:r>
+        <w:t xml:space="preserve"> is the value of brightness on each point on the </w:t>
+      </w:r>
+      <w:proofErr w:type="gramStart"/>
+      <w:r>
+        <w:rPr>
+          <w:rFonts w:asciiTheme="minorBidi" w:hAnsiTheme="minorBidi"/>
+          <w:sz w:val="24"/>
+          <w:szCs w:val="24"/>
+        </w:rPr>
+        <w:t>image.</w:t>
+      </w:r>
+      <w:proofErr w:type="gramEnd"/>
     </w:p>
     <w:p>
       <w:pPr>
@@ -4145,10 +4345,10 @@
           <w:szCs w:val="24"/>
         </w:rPr>
         <w:object w:dxaOrig="200" w:dyaOrig="279">
-          <v:shape id="_x0000_i1069" type="#_x0000_t75" style="width:9.6pt;height:14.4pt" o:ole="">
+          <v:shape id="_x0000_i1035" type="#_x0000_t75" style="width:9.8pt;height:14.4pt" o:ole="">
             <v:imagedata r:id="rId34" o:title=""/>
           </v:shape>
-          <o:OLEObject Type="Embed" ProgID="Equation.DSMT4" ShapeID="_x0000_i1069" DrawAspect="Content" ObjectID="_1604871787" r:id="rId35"/>
+          <o:OLEObject Type="Embed" ProgID="Equation.DSMT4" ShapeID="_x0000_i1035" DrawAspect="Content" ObjectID="_1604920120" r:id="rId35"/>
         </w:object>
       </w:r>
       <w:r>
@@ -4167,10 +4367,10 @@
           <w:szCs w:val="24"/>
         </w:rPr>
         <w:object w:dxaOrig="180" w:dyaOrig="279">
-          <v:shape id="_x0000_i1070" type="#_x0000_t75" style="width:9pt;height:14.4pt" o:ole="">
+          <v:shape id="_x0000_i1036" type="#_x0000_t75" style="width:9.2pt;height:14.4pt" o:ole="">
             <v:imagedata r:id="rId36" o:title=""/>
           </v:shape>
-          <o:OLEObject Type="Embed" ProgID="Equation.DSMT4" ShapeID="_x0000_i1070" DrawAspect="Content" ObjectID="_1604871788" r:id="rId37"/>
+          <o:OLEObject Type="Embed" ProgID="Equation.DSMT4" ShapeID="_x0000_i1036" DrawAspect="Content" ObjectID="_1604920121" r:id="rId37"/>
         </w:object>
       </w:r>
       <w:r>
@@ -4212,10 +4412,10 @@
           <w:szCs w:val="24"/>
         </w:rPr>
         <w:object w:dxaOrig="900" w:dyaOrig="440">
-          <v:shape id="_x0000_i1071" type="#_x0000_t75" style="width:45pt;height:21.6pt" o:ole="">
+          <v:shape id="_x0000_i1037" type="#_x0000_t75" style="width:44.95pt;height:21.9pt" o:ole="">
             <v:imagedata r:id="rId38" o:title=""/>
           </v:shape>
-          <o:OLEObject Type="Embed" ProgID="Equation.DSMT4" ShapeID="_x0000_i1071" DrawAspect="Content" ObjectID="_1604871789" r:id="rId39"/>
+          <o:OLEObject Type="Embed" ProgID="Equation.DSMT4" ShapeID="_x0000_i1037" DrawAspect="Content" ObjectID="_1604920122" r:id="rId39"/>
         </w:object>
       </w:r>
       <w:r>
@@ -4254,10 +4454,10 @@
           <w:szCs w:val="24"/>
         </w:rPr>
         <w:object w:dxaOrig="760" w:dyaOrig="360">
-          <v:shape id="_x0000_i1072" type="#_x0000_t75" style="width:37.8pt;height:18pt" o:ole="">
+          <v:shape id="_x0000_i1038" type="#_x0000_t75" style="width:38pt;height:17.85pt" o:ole="">
             <v:imagedata r:id="rId28" o:title=""/>
           </v:shape>
-          <o:OLEObject Type="Embed" ProgID="Equation.DSMT4" ShapeID="_x0000_i1072" DrawAspect="Content" ObjectID="_1604871790" r:id="rId40"/>
+          <o:OLEObject Type="Embed" ProgID="Equation.DSMT4" ShapeID="_x0000_i1038" DrawAspect="Content" ObjectID="_1604920123" r:id="rId40"/>
         </w:object>
       </w:r>
       <w:r>
@@ -4276,10 +4476,10 @@
           <w:szCs w:val="24"/>
         </w:rPr>
         <w:object w:dxaOrig="900" w:dyaOrig="440">
-          <v:shape id="_x0000_i1073" type="#_x0000_t75" style="width:45pt;height:21.6pt" o:ole="">
+          <v:shape id="_x0000_i1039" type="#_x0000_t75" style="width:44.95pt;height:21.9pt" o:ole="">
             <v:imagedata r:id="rId38" o:title=""/>
           </v:shape>
-          <o:OLEObject Type="Embed" ProgID="Equation.DSMT4" ShapeID="_x0000_i1073" DrawAspect="Content" ObjectID="_1604871791" r:id="rId41"/>
+          <o:OLEObject Type="Embed" ProgID="Equation.DSMT4" ShapeID="_x0000_i1039" DrawAspect="Content" ObjectID="_1604920124" r:id="rId41"/>
         </w:object>
       </w:r>
       <w:r>
@@ -4341,10 +4541,10 @@
           <w:szCs w:val="24"/>
         </w:rPr>
         <w:object w:dxaOrig="1260" w:dyaOrig="440">
-          <v:shape id="_x0000_i1074" type="#_x0000_t75" style="width:63pt;height:21.6pt" o:ole="">
+          <v:shape id="_x0000_i1040" type="#_x0000_t75" style="width:62.8pt;height:21.9pt" o:ole="">
             <v:imagedata r:id="rId42" o:title=""/>
           </v:shape>
-          <o:OLEObject Type="Embed" ProgID="Equation.DSMT4" ShapeID="_x0000_i1074" DrawAspect="Content" ObjectID="_1604871792" r:id="rId43"/>
+          <o:OLEObject Type="Embed" ProgID="Equation.DSMT4" ShapeID="_x0000_i1040" DrawAspect="Content" ObjectID="_1604920125" r:id="rId43"/>
         </w:object>
       </w:r>
       <w:r>
@@ -4394,10 +4594,10 @@
           <w:szCs w:val="24"/>
         </w:rPr>
         <w:object w:dxaOrig="1260" w:dyaOrig="440">
-          <v:shape id="_x0000_i1075" type="#_x0000_t75" style="width:63pt;height:21.6pt" o:ole="">
+          <v:shape id="_x0000_i1041" type="#_x0000_t75" style="width:62.8pt;height:21.9pt" o:ole="">
             <v:imagedata r:id="rId42" o:title=""/>
           </v:shape>
-          <o:OLEObject Type="Embed" ProgID="Equation.DSMT4" ShapeID="_x0000_i1075" DrawAspect="Content" ObjectID="_1604871793" r:id="rId44"/>
+          <o:OLEObject Type="Embed" ProgID="Equation.DSMT4" ShapeID="_x0000_i1041" DrawAspect="Content" ObjectID="_1604920126" r:id="rId44"/>
         </w:object>
       </w:r>
       <w:r>
@@ -4617,17 +4817,20 @@
           <w:szCs w:val="24"/>
           <w:rtl/>
         </w:rPr>
-        <w:t xml:space="preserve">. אני ציירתי דומה למה שתמר פירסמה (אבל לא זהה כי לדעתי היא לא דייקה שם במיקום המרכז בציר </w:t>
-      </w:r>
+        <w:t xml:space="preserve">. אני ציירתי דומה למה שתמר </w:t>
+      </w:r>
+      <w:proofErr w:type="spellStart"/>
       <w:r>
         <w:rPr>
           <w:rFonts w:asciiTheme="minorBidi" w:hAnsiTheme="minorBidi" w:hint="cs"/>
           <w:color w:val="FF0000"/>
           <w:sz w:val="24"/>
           <w:szCs w:val="24"/>
-        </w:rPr>
-        <w:t>X</w:t>
-      </w:r>
+          <w:rtl/>
+        </w:rPr>
+        <w:t>פירסמה</w:t>
+      </w:r>
+      <w:proofErr w:type="spellEnd"/>
       <w:r>
         <w:rPr>
           <w:rFonts w:asciiTheme="minorBidi" w:hAnsiTheme="minorBidi" w:hint="cs"/>
@@ -4636,7 +4839,48 @@
           <w:szCs w:val="24"/>
           <w:rtl/>
         </w:rPr>
-        <w:t xml:space="preserve">) ולפי זה המשך הפתרון שלי. (לא השוותי אותו בשלמותו וגם לא את ערכי הנקודה שקיבלתי, אבל כן דברתי עם עוד שני אנשים וגם להם יצאו 2 נקודות </w:t>
+        <w:t xml:space="preserve"> (אבל לא זהה כי לדעתי היא לא דייקה שם במיקום המרכז בציר </w:t>
+      </w:r>
+      <w:r>
+        <w:rPr>
+          <w:rFonts w:asciiTheme="minorBidi" w:hAnsiTheme="minorBidi" w:hint="cs"/>
+          <w:color w:val="FF0000"/>
+          <w:sz w:val="24"/>
+          <w:szCs w:val="24"/>
+        </w:rPr>
+        <w:t>X</w:t>
+      </w:r>
+      <w:r>
+        <w:rPr>
+          <w:rFonts w:asciiTheme="minorBidi" w:hAnsiTheme="minorBidi" w:hint="cs"/>
+          <w:color w:val="FF0000"/>
+          <w:sz w:val="24"/>
+          <w:szCs w:val="24"/>
+          <w:rtl/>
+        </w:rPr>
+        <w:t xml:space="preserve">) ולפי זה המשך הפתרון שלי. (לא </w:t>
+      </w:r>
+      <w:proofErr w:type="spellStart"/>
+      <w:r>
+        <w:rPr>
+          <w:rFonts w:asciiTheme="minorBidi" w:hAnsiTheme="minorBidi" w:hint="cs"/>
+          <w:color w:val="FF0000"/>
+          <w:sz w:val="24"/>
+          <w:szCs w:val="24"/>
+          <w:rtl/>
+        </w:rPr>
+        <w:t>השוותי</w:t>
+      </w:r>
+      <w:proofErr w:type="spellEnd"/>
+      <w:r>
+        <w:rPr>
+          <w:rFonts w:asciiTheme="minorBidi" w:hAnsiTheme="minorBidi" w:hint="cs"/>
+          <w:color w:val="FF0000"/>
+          <w:sz w:val="24"/>
+          <w:szCs w:val="24"/>
+          <w:rtl/>
+        </w:rPr>
+        <w:t xml:space="preserve"> אותו בשלמותו וגם לא את ערכי הנקודה שקיבלתי, אבל כן דברתי עם עוד שני אנשים וגם להם יצאו 2 נקודות </w:t>
       </w:r>
       <w:r>
         <w:rPr>
@@ -4789,10 +5033,10 @@
           <w:szCs w:val="24"/>
         </w:rPr>
         <w:object w:dxaOrig="200" w:dyaOrig="279">
-          <v:shape id="_x0000_i1076" type="#_x0000_t75" style="width:10.2pt;height:13.8pt" o:ole="">
+          <v:shape id="_x0000_i1042" type="#_x0000_t75" style="width:10.35pt;height:13.8pt" o:ole="">
             <v:imagedata r:id="rId46" o:title=""/>
           </v:shape>
-          <o:OLEObject Type="Embed" ProgID="Equation.DSMT4" ShapeID="_x0000_i1076" DrawAspect="Content" ObjectID="_1604871794" r:id="rId47"/>
+          <o:OLEObject Type="Embed" ProgID="Equation.DSMT4" ShapeID="_x0000_i1042" DrawAspect="Content" ObjectID="_1604920127" r:id="rId47"/>
         </w:object>
       </w:r>
       <w:r>
@@ -5003,10 +5247,10 @@
           <w:szCs w:val="24"/>
         </w:rPr>
         <w:object w:dxaOrig="999" w:dyaOrig="440">
-          <v:shape id="_x0000_i1077" type="#_x0000_t75" style="width:49.8pt;height:22.2pt" o:ole="">
+          <v:shape id="_x0000_i1043" type="#_x0000_t75" style="width:49.55pt;height:22.45pt" o:ole="">
             <v:imagedata r:id="rId50" o:title=""/>
           </v:shape>
-          <o:OLEObject Type="Embed" ProgID="Equation.DSMT4" ShapeID="_x0000_i1077" DrawAspect="Content" ObjectID="_1604871795" r:id="rId51"/>
+          <o:OLEObject Type="Embed" ProgID="Equation.DSMT4" ShapeID="_x0000_i1043" DrawAspect="Content" ObjectID="_1604920128" r:id="rId51"/>
         </w:object>
       </w:r>
       <w:r>
@@ -5048,10 +5292,10 @@
           <w:szCs w:val="24"/>
         </w:rPr>
         <w:object w:dxaOrig="1040" w:dyaOrig="440">
-          <v:shape id="_x0000_i1078" type="#_x0000_t75" style="width:52.2pt;height:22.2pt" o:ole="">
+          <v:shape id="_x0000_i1044" type="#_x0000_t75" style="width:52.4pt;height:22.45pt" o:ole="">
             <v:imagedata r:id="rId52" o:title=""/>
           </v:shape>
-          <o:OLEObject Type="Embed" ProgID="Equation.DSMT4" ShapeID="_x0000_i1078" DrawAspect="Content" ObjectID="_1604871796" r:id="rId53"/>
+          <o:OLEObject Type="Embed" ProgID="Equation.DSMT4" ShapeID="_x0000_i1044" DrawAspect="Content" ObjectID="_1604920129" r:id="rId53"/>
         </w:object>
       </w:r>
       <w:r>
@@ -5204,11 +5448,11 @@
           <w:sz w:val="24"/>
           <w:szCs w:val="24"/>
         </w:rPr>
-        <w:object w:dxaOrig="4040" w:dyaOrig="720">
-          <v:shape id="_x0000_i1079" type="#_x0000_t75" style="width:202.2pt;height:36pt" o:ole="">
+        <w:object w:dxaOrig="2940" w:dyaOrig="720">
+          <v:shape id="_x0000_i1054" type="#_x0000_t75" style="width:146.9pt;height:36.3pt" o:ole="">
             <v:imagedata r:id="rId55" o:title=""/>
           </v:shape>
-          <o:OLEObject Type="Embed" ProgID="Equation.DSMT4" ShapeID="_x0000_i1079" DrawAspect="Content" ObjectID="_1604871797" r:id="rId56"/>
+          <o:OLEObject Type="Embed" ProgID="Equation.DSMT4" ShapeID="_x0000_i1054" DrawAspect="Content" ObjectID="_1604920130" r:id="rId56"/>
         </w:object>
       </w:r>
       <w:r>
@@ -5284,6 +5528,7 @@
         <w:t>Therefore, we are interested in x’ and z’ for each of the relevant 6 points on the cube:</w:t>
       </w:r>
     </w:p>
+    <w:bookmarkStart w:id="1" w:name="_GoBack"/>
     <w:p>
       <w:pPr>
         <w:bidi w:val="0"/>
@@ -5301,12 +5546,13 @@
           <w:szCs w:val="24"/>
         </w:rPr>
         <w:object w:dxaOrig="7380" w:dyaOrig="2200">
-          <v:shape id="_x0000_i1080" type="#_x0000_t75" style="width:369pt;height:109.8pt" o:ole="">
+          <v:shape id="_x0000_i1046" type="#_x0000_t75" style="width:369.2pt;height:110pt" o:ole="">
             <v:imagedata r:id="rId57" o:title=""/>
           </v:shape>
-          <o:OLEObject Type="Embed" ProgID="Equation.DSMT4" ShapeID="_x0000_i1080" DrawAspect="Content" ObjectID="_1604871798" r:id="rId58"/>
+          <o:OLEObject Type="Embed" ProgID="Equation.DSMT4" ShapeID="_x0000_i1046" DrawAspect="Content" ObjectID="_1604920131" r:id="rId58"/>
         </w:object>
       </w:r>
+      <w:bookmarkEnd w:id="1"/>
       <w:r>
         <w:rPr>
           <w:rFonts w:asciiTheme="minorBidi" w:hAnsiTheme="minorBidi"/>
@@ -5333,10 +5579,10 @@
           <w:szCs w:val="24"/>
         </w:rPr>
         <w:object w:dxaOrig="7380" w:dyaOrig="2200">
-          <v:shape id="_x0000_i1081" type="#_x0000_t75" style="width:369pt;height:109.8pt" o:ole="">
+          <v:shape id="_x0000_i1047" type="#_x0000_t75" style="width:369.2pt;height:110pt" o:ole="">
             <v:imagedata r:id="rId59" o:title=""/>
           </v:shape>
-          <o:OLEObject Type="Embed" ProgID="Equation.DSMT4" ShapeID="_x0000_i1081" DrawAspect="Content" ObjectID="_1604871799" r:id="rId60"/>
+          <o:OLEObject Type="Embed" ProgID="Equation.DSMT4" ShapeID="_x0000_i1047" DrawAspect="Content" ObjectID="_1604920132" r:id="rId60"/>
         </w:object>
       </w:r>
     </w:p>
@@ -5386,10 +5632,10 @@
           <w:szCs w:val="24"/>
         </w:rPr>
         <w:object w:dxaOrig="10560" w:dyaOrig="5080">
-          <v:shape id="_x0000_i1082" type="#_x0000_t75" style="width:495pt;height:238.2pt" o:ole="">
+          <v:shape id="_x0000_i1048" type="#_x0000_t75" style="width:495.35pt;height:238.45pt" o:ole="">
             <v:imagedata r:id="rId61" o:title=""/>
           </v:shape>
-          <o:OLEObject Type="Embed" ProgID="Equation.DSMT4" ShapeID="_x0000_i1082" DrawAspect="Content" ObjectID="_1604871800" r:id="rId62"/>
+          <o:OLEObject Type="Embed" ProgID="Equation.DSMT4" ShapeID="_x0000_i1048" DrawAspect="Content" ObjectID="_1604920133" r:id="rId62"/>
         </w:object>
       </w:r>
     </w:p>
@@ -5452,10 +5698,10 @@
           <w:szCs w:val="24"/>
         </w:rPr>
         <w:object w:dxaOrig="660" w:dyaOrig="240">
-          <v:shape id="_x0000_i1083" type="#_x0000_t75" style="width:33pt;height:12pt" o:ole="">
+          <v:shape id="_x0000_i1049" type="#_x0000_t75" style="width:32.85pt;height:12.1pt" o:ole="">
             <v:imagedata r:id="rId63" o:title=""/>
           </v:shape>
-          <o:OLEObject Type="Embed" ProgID="Equation.DSMT4" ShapeID="_x0000_i1083" DrawAspect="Content" ObjectID="_1604871801" r:id="rId64"/>
+          <o:OLEObject Type="Embed" ProgID="Equation.DSMT4" ShapeID="_x0000_i1049" DrawAspect="Content" ObjectID="_1604920134" r:id="rId64"/>
         </w:object>
       </w:r>
       <w:r>
@@ -5474,10 +5720,10 @@
           <w:szCs w:val="24"/>
         </w:rPr>
         <w:object w:dxaOrig="8840" w:dyaOrig="760">
-          <v:shape id="_x0000_i1084" type="#_x0000_t75" style="width:442.2pt;height:37.8pt" o:ole="">
+          <v:shape id="_x0000_i1050" type="#_x0000_t75" style="width:441.8pt;height:38pt" o:ole="">
             <v:imagedata r:id="rId65" o:title=""/>
           </v:shape>
-          <o:OLEObject Type="Embed" ProgID="Equation.DSMT4" ShapeID="_x0000_i1084" DrawAspect="Content" ObjectID="_1604871802" r:id="rId66"/>
+          <o:OLEObject Type="Embed" ProgID="Equation.DSMT4" ShapeID="_x0000_i1050" DrawAspect="Content" ObjectID="_1604920135" r:id="rId66"/>
         </w:object>
       </w:r>
     </w:p>
@@ -5511,10 +5757,10 @@
           <w:szCs w:val="24"/>
         </w:rPr>
         <w:object w:dxaOrig="660" w:dyaOrig="240">
-          <v:shape id="_x0000_i1085" type="#_x0000_t75" style="width:33pt;height:12pt" o:ole="">
+          <v:shape id="_x0000_i1051" type="#_x0000_t75" style="width:32.85pt;height:12.1pt" o:ole="">
             <v:imagedata r:id="rId63" o:title=""/>
           </v:shape>
-          <o:OLEObject Type="Embed" ProgID="Equation.DSMT4" ShapeID="_x0000_i1085" DrawAspect="Content" ObjectID="_1604871803" r:id="rId67"/>
+          <o:OLEObject Type="Embed" ProgID="Equation.DSMT4" ShapeID="_x0000_i1051" DrawAspect="Content" ObjectID="_1604920136" r:id="rId67"/>
         </w:object>
       </w:r>
       <w:r>
@@ -5533,10 +5779,10 @@
           <w:szCs w:val="24"/>
         </w:rPr>
         <w:object w:dxaOrig="8779" w:dyaOrig="760">
-          <v:shape id="_x0000_i1086" type="#_x0000_t75" style="width:439.2pt;height:37.8pt" o:ole="">
+          <v:shape id="_x0000_i1052" type="#_x0000_t75" style="width:439.5pt;height:38pt" o:ole="">
             <v:imagedata r:id="rId68" o:title=""/>
           </v:shape>
-          <o:OLEObject Type="Embed" ProgID="Equation.DSMT4" ShapeID="_x0000_i1086" DrawAspect="Content" ObjectID="_1604871804" r:id="rId69"/>
+          <o:OLEObject Type="Embed" ProgID="Equation.DSMT4" ShapeID="_x0000_i1052" DrawAspect="Content" ObjectID="_1604920137" r:id="rId69"/>
         </w:object>
       </w:r>
     </w:p>
@@ -6160,7 +6406,35 @@
           <w:sz w:val="24"/>
           <w:szCs w:val="24"/>
         </w:rPr>
-        <w:t>The goal of the rq() function is to deconstruct P to KR where K is an upper triangle matrix and R is a unitary matrix.</w:t>
+        <w:t xml:space="preserve">The goal of the </w:t>
+      </w:r>
+      <w:proofErr w:type="spellStart"/>
+      <w:proofErr w:type="gramStart"/>
+      <w:r>
+        <w:rPr>
+          <w:rFonts w:asciiTheme="minorBidi" w:hAnsiTheme="minorBidi"/>
+          <w:sz w:val="24"/>
+          <w:szCs w:val="24"/>
+        </w:rPr>
+        <w:t>rq</w:t>
+      </w:r>
+      <w:proofErr w:type="spellEnd"/>
+      <w:r>
+        <w:rPr>
+          <w:rFonts w:asciiTheme="minorBidi" w:hAnsiTheme="minorBidi"/>
+          <w:sz w:val="24"/>
+          <w:szCs w:val="24"/>
+        </w:rPr>
+        <w:t>(</w:t>
+      </w:r>
+      <w:proofErr w:type="gramEnd"/>
+      <w:r>
+        <w:rPr>
+          <w:rFonts w:asciiTheme="minorBidi" w:hAnsiTheme="minorBidi"/>
+          <w:sz w:val="24"/>
+          <w:szCs w:val="24"/>
+        </w:rPr>
+        <w:t>) function is to deconstruct P to KR where K is an upper triangle matrix and R is a unitary matrix.</w:t>
       </w:r>
     </w:p>
     <w:p>
@@ -6180,7 +6454,89 @@
           <w:sz w:val="24"/>
           <w:szCs w:val="24"/>
         </w:rPr>
-        <w:t>The difference with the matlab qr() function is that the qr() deconstructs to QR where Q is unitary matrix and R is an upper triangle, and this is the reason we didn't use qr().</w:t>
+        <w:t xml:space="preserve">The difference with the </w:t>
+      </w:r>
+      <w:proofErr w:type="spellStart"/>
+      <w:r>
+        <w:rPr>
+          <w:rFonts w:asciiTheme="minorBidi" w:hAnsiTheme="minorBidi"/>
+          <w:sz w:val="24"/>
+          <w:szCs w:val="24"/>
+        </w:rPr>
+        <w:t>matlab</w:t>
+      </w:r>
+      <w:proofErr w:type="spellEnd"/>
+      <w:r>
+        <w:rPr>
+          <w:rFonts w:asciiTheme="minorBidi" w:hAnsiTheme="minorBidi"/>
+          <w:sz w:val="24"/>
+          <w:szCs w:val="24"/>
+        </w:rPr>
+        <w:t xml:space="preserve"> </w:t>
+      </w:r>
+      <w:proofErr w:type="spellStart"/>
+      <w:proofErr w:type="gramStart"/>
+      <w:r>
+        <w:rPr>
+          <w:rFonts w:asciiTheme="minorBidi" w:hAnsiTheme="minorBidi"/>
+          <w:sz w:val="24"/>
+          <w:szCs w:val="24"/>
+        </w:rPr>
+        <w:t>qr</w:t>
+      </w:r>
+      <w:proofErr w:type="spellEnd"/>
+      <w:r>
+        <w:rPr>
+          <w:rFonts w:asciiTheme="minorBidi" w:hAnsiTheme="minorBidi"/>
+          <w:sz w:val="24"/>
+          <w:szCs w:val="24"/>
+        </w:rPr>
+        <w:t>(</w:t>
+      </w:r>
+      <w:proofErr w:type="gramEnd"/>
+      <w:r>
+        <w:rPr>
+          <w:rFonts w:asciiTheme="minorBidi" w:hAnsiTheme="minorBidi"/>
+          <w:sz w:val="24"/>
+          <w:szCs w:val="24"/>
+        </w:rPr>
+        <w:t xml:space="preserve">) function is that the </w:t>
+      </w:r>
+      <w:proofErr w:type="spellStart"/>
+      <w:r>
+        <w:rPr>
+          <w:rFonts w:asciiTheme="minorBidi" w:hAnsiTheme="minorBidi"/>
+          <w:sz w:val="24"/>
+          <w:szCs w:val="24"/>
+        </w:rPr>
+        <w:t>qr</w:t>
+      </w:r>
+      <w:proofErr w:type="spellEnd"/>
+      <w:r>
+        <w:rPr>
+          <w:rFonts w:asciiTheme="minorBidi" w:hAnsiTheme="minorBidi"/>
+          <w:sz w:val="24"/>
+          <w:szCs w:val="24"/>
+        </w:rPr>
+        <w:t xml:space="preserve">() deconstructs to QR where Q is unitary matrix and R is an upper triangle, and this is the reason we didn't use </w:t>
+      </w:r>
+      <w:proofErr w:type="spellStart"/>
+      <w:r>
+        <w:rPr>
+          <w:rFonts w:asciiTheme="minorBidi" w:hAnsiTheme="minorBidi"/>
+          <w:sz w:val="24"/>
+          <w:szCs w:val="24"/>
+        </w:rPr>
+        <w:t>qr</w:t>
+      </w:r>
+      <w:proofErr w:type="spellEnd"/>
+      <w:r>
+        <w:rPr>
+          <w:rFonts w:asciiTheme="minorBidi" w:hAnsiTheme="minorBidi"/>
+          <w:sz w:val="24"/>
+          <w:szCs w:val="24"/>
+        </w:rPr>
+        <w:t>().</w:t>
       </w:r>
     </w:p>
     <w:p>
@@ -6242,50 +6598,9 @@
           <w:sz w:val="20"/>
           <w:szCs w:val="20"/>
         </w:rPr>
-        <w:t>[Q,R] = qr(flipud(M)');</w:t>
-      </w:r>
-    </w:p>
-    <w:p>
-      <w:pPr>
-        <w:pStyle w:val="a3"/>
-        <w:autoSpaceDE w:val="0"/>
-        <w:autoSpaceDN w:val="0"/>
-        <w:bidi w:val="0"/>
-        <w:adjustRightInd w:val="0"/>
-        <w:spacing w:after="0" w:line="240" w:lineRule="auto"/>
-        <w:ind w:left="1080"/>
-        <w:rPr>
-          <w:rFonts w:ascii="Courier New" w:hAnsi="Courier New" w:cs="Courier New"/>
-          <w:color w:val="70AD47" w:themeColor="accent6"/>
-          <w:sz w:val="24"/>
-          <w:szCs w:val="24"/>
-        </w:rPr>
-      </w:pPr>
-      <w:r>
-        <w:rPr>
-          <w:rFonts w:ascii="Courier New" w:hAnsi="Courier New" w:cs="Courier New"/>
-          <w:color w:val="70AD47" w:themeColor="accent6"/>
-          <w:sz w:val="24"/>
-          <w:szCs w:val="24"/>
-        </w:rPr>
-        <w:t>% QR decomposition of a flipped up down M'</w:t>
-      </w:r>
-    </w:p>
-    <w:p>
-      <w:pPr>
-        <w:pStyle w:val="a3"/>
-        <w:autoSpaceDE w:val="0"/>
-        <w:autoSpaceDN w:val="0"/>
-        <w:bidi w:val="0"/>
-        <w:adjustRightInd w:val="0"/>
-        <w:spacing w:after="0" w:line="240" w:lineRule="auto"/>
-        <w:ind w:left="1080"/>
-        <w:rPr>
-          <w:rFonts w:ascii="Courier New" w:hAnsi="Courier New" w:cs="Courier New"/>
-          <w:sz w:val="24"/>
-          <w:szCs w:val="24"/>
-        </w:rPr>
-      </w:pPr>
+        <w:t>[</w:t>
+      </w:r>
+      <w:proofErr w:type="gramStart"/>
       <w:r>
         <w:rPr>
           <w:rFonts w:ascii="Courier New" w:hAnsi="Courier New" w:cs="Courier New"/>
@@ -6293,24 +6608,9 @@
           <w:sz w:val="20"/>
           <w:szCs w:val="20"/>
         </w:rPr>
-        <w:t>R = flipud(R');</w:t>
-      </w:r>
-    </w:p>
-    <w:p>
-      <w:pPr>
-        <w:pStyle w:val="a3"/>
-        <w:autoSpaceDE w:val="0"/>
-        <w:autoSpaceDN w:val="0"/>
-        <w:bidi w:val="0"/>
-        <w:adjustRightInd w:val="0"/>
-        <w:spacing w:after="0" w:line="240" w:lineRule="auto"/>
-        <w:ind w:left="1080"/>
-        <w:rPr>
-          <w:rFonts w:ascii="Courier New" w:hAnsi="Courier New" w:cs="Courier New"/>
-          <w:sz w:val="24"/>
-          <w:szCs w:val="24"/>
-        </w:rPr>
-      </w:pPr>
+        <w:t>Q,R</w:t>
+      </w:r>
+      <w:proofErr w:type="gramEnd"/>
       <w:r>
         <w:rPr>
           <w:rFonts w:ascii="Courier New" w:hAnsi="Courier New" w:cs="Courier New"/>
@@ -6318,40 +6618,9 @@
           <w:sz w:val="20"/>
           <w:szCs w:val="20"/>
         </w:rPr>
-        <w:t>R = fliplr(R);</w:t>
-      </w:r>
-    </w:p>
-    <w:p>
-      <w:pPr>
-        <w:pStyle w:val="a3"/>
-        <w:autoSpaceDE w:val="0"/>
-        <w:autoSpaceDN w:val="0"/>
-        <w:bidi w:val="0"/>
-        <w:adjustRightInd w:val="0"/>
-        <w:spacing w:after="0" w:line="240" w:lineRule="auto"/>
-        <w:ind w:left="1080"/>
-        <w:rPr>
-          <w:rFonts w:ascii="Courier New" w:hAnsi="Courier New" w:cs="Courier New"/>
-          <w:sz w:val="24"/>
-          <w:szCs w:val="24"/>
-        </w:rPr>
-      </w:pPr>
-    </w:p>
-    <w:p>
-      <w:pPr>
-        <w:pStyle w:val="a3"/>
-        <w:autoSpaceDE w:val="0"/>
-        <w:autoSpaceDN w:val="0"/>
-        <w:bidi w:val="0"/>
-        <w:adjustRightInd w:val="0"/>
-        <w:spacing w:after="0" w:line="240" w:lineRule="auto"/>
-        <w:ind w:left="1080"/>
-        <w:rPr>
-          <w:rFonts w:ascii="Courier New" w:hAnsi="Courier New" w:cs="Courier New"/>
-          <w:sz w:val="24"/>
-          <w:szCs w:val="24"/>
-        </w:rPr>
-      </w:pPr>
+        <w:t xml:space="preserve">] = </w:t>
+      </w:r>
+      <w:proofErr w:type="spellStart"/>
       <w:r>
         <w:rPr>
           <w:rFonts w:ascii="Courier New" w:hAnsi="Courier New" w:cs="Courier New"/>
@@ -6359,24 +6628,9 @@
           <w:sz w:val="20"/>
           <w:szCs w:val="20"/>
         </w:rPr>
-        <w:t xml:space="preserve">Q = Q';   </w:t>
-      </w:r>
-    </w:p>
-    <w:p>
-      <w:pPr>
-        <w:pStyle w:val="a3"/>
-        <w:autoSpaceDE w:val="0"/>
-        <w:autoSpaceDN w:val="0"/>
-        <w:bidi w:val="0"/>
-        <w:adjustRightInd w:val="0"/>
-        <w:spacing w:after="0" w:line="240" w:lineRule="auto"/>
-        <w:ind w:left="1080"/>
-        <w:rPr>
-          <w:rFonts w:ascii="Courier New" w:hAnsi="Courier New" w:cs="Courier New"/>
-          <w:sz w:val="24"/>
-          <w:szCs w:val="24"/>
-        </w:rPr>
-      </w:pPr>
+        <w:t>qr</w:t>
+      </w:r>
+      <w:proofErr w:type="spellEnd"/>
       <w:r>
         <w:rPr>
           <w:rFonts w:ascii="Courier New" w:hAnsi="Courier New" w:cs="Courier New"/>
@@ -6384,50 +6638,19 @@
           <w:sz w:val="20"/>
           <w:szCs w:val="20"/>
         </w:rPr>
-        <w:t>Q = flipud(Q);</w:t>
-      </w:r>
-    </w:p>
-    <w:p>
-      <w:pPr>
-        <w:pStyle w:val="a3"/>
-        <w:autoSpaceDE w:val="0"/>
-        <w:autoSpaceDN w:val="0"/>
-        <w:bidi w:val="0"/>
-        <w:adjustRightInd w:val="0"/>
-        <w:spacing w:after="0" w:line="240" w:lineRule="auto"/>
-        <w:ind w:left="1080"/>
+        <w:t>(</w:t>
+      </w:r>
+      <w:proofErr w:type="spellStart"/>
+      <w:r>
         <w:rPr>
           <w:rFonts w:ascii="Courier New" w:hAnsi="Courier New" w:cs="Courier New"/>
           <w:color w:val="000000"/>
           <w:sz w:val="20"/>
           <w:szCs w:val="20"/>
         </w:rPr>
-      </w:pPr>
-    </w:p>
-    <w:p>
-      <w:pPr>
-        <w:pStyle w:val="a3"/>
-        <w:autoSpaceDE w:val="0"/>
-        <w:autoSpaceDN w:val="0"/>
-        <w:bidi w:val="0"/>
-        <w:adjustRightInd w:val="0"/>
-        <w:spacing w:after="0" w:line="240" w:lineRule="auto"/>
-        <w:ind w:left="1080"/>
-        <w:rPr>
-          <w:rFonts w:ascii="Courier New" w:hAnsi="Courier New" w:cs="Courier New"/>
-          <w:sz w:val="24"/>
-          <w:szCs w:val="24"/>
-        </w:rPr>
-      </w:pPr>
-      <w:r>
-        <w:rPr>
-          <w:rFonts w:ascii="Courier New" w:hAnsi="Courier New" w:cs="Courier New"/>
-          <w:color w:val="70AD47" w:themeColor="accent6"/>
-          <w:sz w:val="24"/>
-          <w:szCs w:val="24"/>
-        </w:rPr>
-        <w:t>% force the diagonal to be positive</w:t>
-      </w:r>
+        <w:t>flipud</w:t>
+      </w:r>
+      <w:proofErr w:type="spellEnd"/>
       <w:r>
         <w:rPr>
           <w:rFonts w:ascii="Courier New" w:hAnsi="Courier New" w:cs="Courier New"/>
@@ -6435,7 +6658,33 @@
           <w:sz w:val="20"/>
           <w:szCs w:val="20"/>
         </w:rPr>
-        <w:t xml:space="preserve">    </w:t>
+        <w:t>(M)');</w:t>
+      </w:r>
+    </w:p>
+    <w:p>
+      <w:pPr>
+        <w:pStyle w:val="a3"/>
+        <w:autoSpaceDE w:val="0"/>
+        <w:autoSpaceDN w:val="0"/>
+        <w:bidi w:val="0"/>
+        <w:adjustRightInd w:val="0"/>
+        <w:spacing w:after="0" w:line="240" w:lineRule="auto"/>
+        <w:ind w:left="1080"/>
+        <w:rPr>
+          <w:rFonts w:ascii="Courier New" w:hAnsi="Courier New" w:cs="Courier New"/>
+          <w:color w:val="70AD47" w:themeColor="accent6"/>
+          <w:sz w:val="24"/>
+          <w:szCs w:val="24"/>
+        </w:rPr>
+      </w:pPr>
+      <w:r>
+        <w:rPr>
+          <w:rFonts w:ascii="Courier New" w:hAnsi="Courier New" w:cs="Courier New"/>
+          <w:color w:val="70AD47" w:themeColor="accent6"/>
+          <w:sz w:val="24"/>
+          <w:szCs w:val="24"/>
+        </w:rPr>
+        <w:t>% QR decomposition of a flipped up down M'</w:t>
       </w:r>
     </w:p>
     <w:p>
@@ -6460,25 +6709,19 @@
           <w:sz w:val="20"/>
           <w:szCs w:val="20"/>
         </w:rPr>
-        <w:t>T = diag(sign(diag(R)));</w:t>
-      </w:r>
-    </w:p>
-    <w:p>
-      <w:pPr>
-        <w:pStyle w:val="a3"/>
-        <w:autoSpaceDE w:val="0"/>
-        <w:autoSpaceDN w:val="0"/>
-        <w:bidi w:val="0"/>
-        <w:adjustRightInd w:val="0"/>
-        <w:spacing w:after="0" w:line="240" w:lineRule="auto"/>
-        <w:ind w:left="1080"/>
+        <w:t xml:space="preserve">R = </w:t>
+      </w:r>
+      <w:proofErr w:type="spellStart"/>
+      <w:r>
         <w:rPr>
           <w:rFonts w:ascii="Courier New" w:hAnsi="Courier New" w:cs="Courier New"/>
           <w:color w:val="000000"/>
           <w:sz w:val="20"/>
           <w:szCs w:val="20"/>
         </w:rPr>
-      </w:pPr>
+        <w:t>flipud</w:t>
+      </w:r>
+      <w:proofErr w:type="spellEnd"/>
       <w:r>
         <w:rPr>
           <w:rFonts w:ascii="Courier New" w:hAnsi="Courier New" w:cs="Courier New"/>
@@ -6486,7 +6729,7 @@
           <w:sz w:val="20"/>
           <w:szCs w:val="20"/>
         </w:rPr>
-        <w:t xml:space="preserve">R = R * T; </w:t>
+        <w:t>(R');</w:t>
       </w:r>
     </w:p>
     <w:p>
@@ -6511,6 +6754,279 @@
           <w:sz w:val="20"/>
           <w:szCs w:val="20"/>
         </w:rPr>
+        <w:t xml:space="preserve">R = </w:t>
+      </w:r>
+      <w:proofErr w:type="spellStart"/>
+      <w:r>
+        <w:rPr>
+          <w:rFonts w:ascii="Courier New" w:hAnsi="Courier New" w:cs="Courier New"/>
+          <w:color w:val="000000"/>
+          <w:sz w:val="20"/>
+          <w:szCs w:val="20"/>
+        </w:rPr>
+        <w:t>fliplr</w:t>
+      </w:r>
+      <w:proofErr w:type="spellEnd"/>
+      <w:r>
+        <w:rPr>
+          <w:rFonts w:ascii="Courier New" w:hAnsi="Courier New" w:cs="Courier New"/>
+          <w:color w:val="000000"/>
+          <w:sz w:val="20"/>
+          <w:szCs w:val="20"/>
+        </w:rPr>
+        <w:t>(R);</w:t>
+      </w:r>
+    </w:p>
+    <w:p>
+      <w:pPr>
+        <w:pStyle w:val="a3"/>
+        <w:autoSpaceDE w:val="0"/>
+        <w:autoSpaceDN w:val="0"/>
+        <w:bidi w:val="0"/>
+        <w:adjustRightInd w:val="0"/>
+        <w:spacing w:after="0" w:line="240" w:lineRule="auto"/>
+        <w:ind w:left="1080"/>
+        <w:rPr>
+          <w:rFonts w:ascii="Courier New" w:hAnsi="Courier New" w:cs="Courier New"/>
+          <w:sz w:val="24"/>
+          <w:szCs w:val="24"/>
+        </w:rPr>
+      </w:pPr>
+    </w:p>
+    <w:p>
+      <w:pPr>
+        <w:pStyle w:val="a3"/>
+        <w:autoSpaceDE w:val="0"/>
+        <w:autoSpaceDN w:val="0"/>
+        <w:bidi w:val="0"/>
+        <w:adjustRightInd w:val="0"/>
+        <w:spacing w:after="0" w:line="240" w:lineRule="auto"/>
+        <w:ind w:left="1080"/>
+        <w:rPr>
+          <w:rFonts w:ascii="Courier New" w:hAnsi="Courier New" w:cs="Courier New"/>
+          <w:sz w:val="24"/>
+          <w:szCs w:val="24"/>
+        </w:rPr>
+      </w:pPr>
+      <w:r>
+        <w:rPr>
+          <w:rFonts w:ascii="Courier New" w:hAnsi="Courier New" w:cs="Courier New"/>
+          <w:color w:val="000000"/>
+          <w:sz w:val="20"/>
+          <w:szCs w:val="20"/>
+        </w:rPr>
+        <w:t xml:space="preserve">Q = Q';   </w:t>
+      </w:r>
+    </w:p>
+    <w:p>
+      <w:pPr>
+        <w:pStyle w:val="a3"/>
+        <w:autoSpaceDE w:val="0"/>
+        <w:autoSpaceDN w:val="0"/>
+        <w:bidi w:val="0"/>
+        <w:adjustRightInd w:val="0"/>
+        <w:spacing w:after="0" w:line="240" w:lineRule="auto"/>
+        <w:ind w:left="1080"/>
+        <w:rPr>
+          <w:rFonts w:ascii="Courier New" w:hAnsi="Courier New" w:cs="Courier New"/>
+          <w:sz w:val="24"/>
+          <w:szCs w:val="24"/>
+        </w:rPr>
+      </w:pPr>
+      <w:r>
+        <w:rPr>
+          <w:rFonts w:ascii="Courier New" w:hAnsi="Courier New" w:cs="Courier New"/>
+          <w:color w:val="000000"/>
+          <w:sz w:val="20"/>
+          <w:szCs w:val="20"/>
+        </w:rPr>
+        <w:t xml:space="preserve">Q = </w:t>
+      </w:r>
+      <w:proofErr w:type="spellStart"/>
+      <w:r>
+        <w:rPr>
+          <w:rFonts w:ascii="Courier New" w:hAnsi="Courier New" w:cs="Courier New"/>
+          <w:color w:val="000000"/>
+          <w:sz w:val="20"/>
+          <w:szCs w:val="20"/>
+        </w:rPr>
+        <w:t>flipud</w:t>
+      </w:r>
+      <w:proofErr w:type="spellEnd"/>
+      <w:r>
+        <w:rPr>
+          <w:rFonts w:ascii="Courier New" w:hAnsi="Courier New" w:cs="Courier New"/>
+          <w:color w:val="000000"/>
+          <w:sz w:val="20"/>
+          <w:szCs w:val="20"/>
+        </w:rPr>
+        <w:t>(Q);</w:t>
+      </w:r>
+    </w:p>
+    <w:p>
+      <w:pPr>
+        <w:pStyle w:val="a3"/>
+        <w:autoSpaceDE w:val="0"/>
+        <w:autoSpaceDN w:val="0"/>
+        <w:bidi w:val="0"/>
+        <w:adjustRightInd w:val="0"/>
+        <w:spacing w:after="0" w:line="240" w:lineRule="auto"/>
+        <w:ind w:left="1080"/>
+        <w:rPr>
+          <w:rFonts w:ascii="Courier New" w:hAnsi="Courier New" w:cs="Courier New"/>
+          <w:color w:val="000000"/>
+          <w:sz w:val="20"/>
+          <w:szCs w:val="20"/>
+        </w:rPr>
+      </w:pPr>
+    </w:p>
+    <w:p>
+      <w:pPr>
+        <w:pStyle w:val="a3"/>
+        <w:autoSpaceDE w:val="0"/>
+        <w:autoSpaceDN w:val="0"/>
+        <w:bidi w:val="0"/>
+        <w:adjustRightInd w:val="0"/>
+        <w:spacing w:after="0" w:line="240" w:lineRule="auto"/>
+        <w:ind w:left="1080"/>
+        <w:rPr>
+          <w:rFonts w:ascii="Courier New" w:hAnsi="Courier New" w:cs="Courier New"/>
+          <w:sz w:val="24"/>
+          <w:szCs w:val="24"/>
+        </w:rPr>
+      </w:pPr>
+      <w:r>
+        <w:rPr>
+          <w:rFonts w:ascii="Courier New" w:hAnsi="Courier New" w:cs="Courier New"/>
+          <w:color w:val="70AD47" w:themeColor="accent6"/>
+          <w:sz w:val="24"/>
+          <w:szCs w:val="24"/>
+        </w:rPr>
+        <w:t>% force the diagonal to be positive</w:t>
+      </w:r>
+      <w:r>
+        <w:rPr>
+          <w:rFonts w:ascii="Courier New" w:hAnsi="Courier New" w:cs="Courier New"/>
+          <w:color w:val="000000"/>
+          <w:sz w:val="20"/>
+          <w:szCs w:val="20"/>
+        </w:rPr>
+        <w:t xml:space="preserve">    </w:t>
+      </w:r>
+    </w:p>
+    <w:p>
+      <w:pPr>
+        <w:pStyle w:val="a3"/>
+        <w:autoSpaceDE w:val="0"/>
+        <w:autoSpaceDN w:val="0"/>
+        <w:bidi w:val="0"/>
+        <w:adjustRightInd w:val="0"/>
+        <w:spacing w:after="0" w:line="240" w:lineRule="auto"/>
+        <w:ind w:left="1080"/>
+        <w:rPr>
+          <w:rFonts w:ascii="Courier New" w:hAnsi="Courier New" w:cs="Courier New"/>
+          <w:sz w:val="24"/>
+          <w:szCs w:val="24"/>
+        </w:rPr>
+      </w:pPr>
+      <w:r>
+        <w:rPr>
+          <w:rFonts w:ascii="Courier New" w:hAnsi="Courier New" w:cs="Courier New"/>
+          <w:color w:val="000000"/>
+          <w:sz w:val="20"/>
+          <w:szCs w:val="20"/>
+        </w:rPr>
+        <w:t xml:space="preserve">T = </w:t>
+      </w:r>
+      <w:proofErr w:type="spellStart"/>
+      <w:r>
+        <w:rPr>
+          <w:rFonts w:ascii="Courier New" w:hAnsi="Courier New" w:cs="Courier New"/>
+          <w:color w:val="000000"/>
+          <w:sz w:val="20"/>
+          <w:szCs w:val="20"/>
+        </w:rPr>
+        <w:t>diag</w:t>
+      </w:r>
+      <w:proofErr w:type="spellEnd"/>
+      <w:r>
+        <w:rPr>
+          <w:rFonts w:ascii="Courier New" w:hAnsi="Courier New" w:cs="Courier New"/>
+          <w:color w:val="000000"/>
+          <w:sz w:val="20"/>
+          <w:szCs w:val="20"/>
+        </w:rPr>
+        <w:t>(sign(</w:t>
+      </w:r>
+      <w:proofErr w:type="spellStart"/>
+      <w:r>
+        <w:rPr>
+          <w:rFonts w:ascii="Courier New" w:hAnsi="Courier New" w:cs="Courier New"/>
+          <w:color w:val="000000"/>
+          <w:sz w:val="20"/>
+          <w:szCs w:val="20"/>
+        </w:rPr>
+        <w:t>diag</w:t>
+      </w:r>
+      <w:proofErr w:type="spellEnd"/>
+      <w:r>
+        <w:rPr>
+          <w:rFonts w:ascii="Courier New" w:hAnsi="Courier New" w:cs="Courier New"/>
+          <w:color w:val="000000"/>
+          <w:sz w:val="20"/>
+          <w:szCs w:val="20"/>
+        </w:rPr>
+        <w:t>(R)));</w:t>
+      </w:r>
+    </w:p>
+    <w:p>
+      <w:pPr>
+        <w:pStyle w:val="a3"/>
+        <w:autoSpaceDE w:val="0"/>
+        <w:autoSpaceDN w:val="0"/>
+        <w:bidi w:val="0"/>
+        <w:adjustRightInd w:val="0"/>
+        <w:spacing w:after="0" w:line="240" w:lineRule="auto"/>
+        <w:ind w:left="1080"/>
+        <w:rPr>
+          <w:rFonts w:ascii="Courier New" w:hAnsi="Courier New" w:cs="Courier New"/>
+          <w:color w:val="000000"/>
+          <w:sz w:val="20"/>
+          <w:szCs w:val="20"/>
+        </w:rPr>
+      </w:pPr>
+      <w:r>
+        <w:rPr>
+          <w:rFonts w:ascii="Courier New" w:hAnsi="Courier New" w:cs="Courier New"/>
+          <w:color w:val="000000"/>
+          <w:sz w:val="20"/>
+          <w:szCs w:val="20"/>
+        </w:rPr>
+        <w:t xml:space="preserve">R = R * T; </w:t>
+      </w:r>
+    </w:p>
+    <w:p>
+      <w:pPr>
+        <w:pStyle w:val="a3"/>
+        <w:autoSpaceDE w:val="0"/>
+        <w:autoSpaceDN w:val="0"/>
+        <w:bidi w:val="0"/>
+        <w:adjustRightInd w:val="0"/>
+        <w:spacing w:after="0" w:line="240" w:lineRule="auto"/>
+        <w:ind w:left="1080"/>
+        <w:rPr>
+          <w:rFonts w:ascii="Courier New" w:hAnsi="Courier New" w:cs="Courier New"/>
+          <w:sz w:val="24"/>
+          <w:szCs w:val="24"/>
+        </w:rPr>
+      </w:pPr>
+      <w:r>
+        <w:rPr>
+          <w:rFonts w:ascii="Courier New" w:hAnsi="Courier New" w:cs="Courier New"/>
+          <w:color w:val="000000"/>
+          <w:sz w:val="20"/>
+          <w:szCs w:val="20"/>
+        </w:rPr>
         <w:t xml:space="preserve">Q = T * Q; </w:t>
       </w:r>
     </w:p>
@@ -6531,7 +7047,25 @@
           <w:szCs w:val="24"/>
         </w:rPr>
         <w:lastRenderedPageBreak/>
-        <w:t>Any full rank matrix can be decomposed into the product of an upper triangular matrix and an orthogonal matrix by using RQ-decomposition, but matlab doesn't have this function in its libraries so we need to implement it.</w:t>
+        <w:t xml:space="preserve">Any full rank matrix can be decomposed into the product of an upper triangular matrix and an orthogonal matrix by using RQ-decomposition, but </w:t>
+      </w:r>
+      <w:proofErr w:type="spellStart"/>
+      <w:r>
+        <w:rPr>
+          <w:rFonts w:asciiTheme="minorBidi" w:hAnsiTheme="minorBidi"/>
+          <w:sz w:val="24"/>
+          <w:szCs w:val="24"/>
+        </w:rPr>
+        <w:t>matlab</w:t>
+      </w:r>
+      <w:proofErr w:type="spellEnd"/>
+      <w:r>
+        <w:rPr>
+          <w:rFonts w:asciiTheme="minorBidi" w:hAnsiTheme="minorBidi"/>
+          <w:sz w:val="24"/>
+          <w:szCs w:val="24"/>
+        </w:rPr>
+        <w:t xml:space="preserve"> doesn't have this function in its libraries so we need to implement it.</w:t>
       </w:r>
     </w:p>
     <w:p>
@@ -6675,26 +7209,98 @@
           <w:sz w:val="24"/>
           <w:szCs w:val="24"/>
         </w:rPr>
-        <w:t xml:space="preserve">The px and py are positive and negative respectively, we expected it to be the opposite. The reason it is like this is because the x-axis of the image and the camera are opposing each other, the same about the y-axis. </w:t>
-      </w:r>
-    </w:p>
-    <w:p>
-      <w:pPr>
-        <w:pStyle w:val="a3"/>
-        <w:bidi w:val="0"/>
-        <w:rPr>
-          <w:rFonts w:asciiTheme="minorBidi" w:hAnsiTheme="minorBidi"/>
-          <w:sz w:val="24"/>
-          <w:szCs w:val="24"/>
-        </w:rPr>
-      </w:pPr>
-      <w:r>
-        <w:rPr>
-          <w:rFonts w:asciiTheme="minorBidi" w:hAnsiTheme="minorBidi"/>
-          <w:sz w:val="24"/>
-          <w:szCs w:val="24"/>
-        </w:rPr>
-        <w:t>The focal lengths fx and fy are fairly the same but we expected the to be negated from the same reason.</w:t>
+        <w:t xml:space="preserve">The px and </w:t>
+      </w:r>
+      <w:proofErr w:type="spellStart"/>
+      <w:r>
+        <w:rPr>
+          <w:rFonts w:asciiTheme="minorBidi" w:hAnsiTheme="minorBidi"/>
+          <w:sz w:val="24"/>
+          <w:szCs w:val="24"/>
+        </w:rPr>
+        <w:t>py</w:t>
+      </w:r>
+      <w:proofErr w:type="spellEnd"/>
+      <w:r>
+        <w:rPr>
+          <w:rFonts w:asciiTheme="minorBidi" w:hAnsiTheme="minorBidi"/>
+          <w:sz w:val="24"/>
+          <w:szCs w:val="24"/>
+        </w:rPr>
+        <w:t xml:space="preserve"> are positive and negative respectively, we expected it to be the opposite. The reason it is like this is because the x-axis of the image and the camera are opposing each other, the same about the y-axis. </w:t>
+      </w:r>
+    </w:p>
+    <w:p>
+      <w:pPr>
+        <w:pStyle w:val="a3"/>
+        <w:bidi w:val="0"/>
+        <w:rPr>
+          <w:rFonts w:asciiTheme="minorBidi" w:hAnsiTheme="minorBidi"/>
+          <w:sz w:val="24"/>
+          <w:szCs w:val="24"/>
+        </w:rPr>
+      </w:pPr>
+      <w:r>
+        <w:rPr>
+          <w:rFonts w:asciiTheme="minorBidi" w:hAnsiTheme="minorBidi"/>
+          <w:sz w:val="24"/>
+          <w:szCs w:val="24"/>
+        </w:rPr>
+        <w:t xml:space="preserve">The focal lengths </w:t>
+      </w:r>
+      <w:proofErr w:type="spellStart"/>
+      <w:r>
+        <w:rPr>
+          <w:rFonts w:asciiTheme="minorBidi" w:hAnsiTheme="minorBidi"/>
+          <w:sz w:val="24"/>
+          <w:szCs w:val="24"/>
+        </w:rPr>
+        <w:t>fx</w:t>
+      </w:r>
+      <w:proofErr w:type="spellEnd"/>
+      <w:r>
+        <w:rPr>
+          <w:rFonts w:asciiTheme="minorBidi" w:hAnsiTheme="minorBidi"/>
+          <w:sz w:val="24"/>
+          <w:szCs w:val="24"/>
+        </w:rPr>
+        <w:t xml:space="preserve"> and </w:t>
+      </w:r>
+      <w:proofErr w:type="spellStart"/>
+      <w:r>
+        <w:rPr>
+          <w:rFonts w:asciiTheme="minorBidi" w:hAnsiTheme="minorBidi"/>
+          <w:sz w:val="24"/>
+          <w:szCs w:val="24"/>
+        </w:rPr>
+        <w:t>fy</w:t>
+      </w:r>
+      <w:proofErr w:type="spellEnd"/>
+      <w:r>
+        <w:rPr>
+          <w:rFonts w:asciiTheme="minorBidi" w:hAnsiTheme="minorBidi"/>
+          <w:sz w:val="24"/>
+          <w:szCs w:val="24"/>
+        </w:rPr>
+        <w:t xml:space="preserve"> are fairly the same but we expected </w:t>
+      </w:r>
+      <w:proofErr w:type="spellStart"/>
+      <w:r>
+        <w:rPr>
+          <w:rFonts w:asciiTheme="minorBidi" w:hAnsiTheme="minorBidi"/>
+          <w:sz w:val="24"/>
+          <w:szCs w:val="24"/>
+        </w:rPr>
+        <w:t>the</w:t>
+      </w:r>
+      <w:proofErr w:type="spellEnd"/>
+      <w:r>
+        <w:rPr>
+          <w:rFonts w:asciiTheme="minorBidi" w:hAnsiTheme="minorBidi"/>
+          <w:sz w:val="24"/>
+          <w:szCs w:val="24"/>
+        </w:rPr>
+        <w:t xml:space="preserve"> to be negated from the same reason.</w:t>
       </w:r>
     </w:p>
     <w:p>
@@ -6785,7 +7391,81 @@
           <w:sz w:val="24"/>
           <w:szCs w:val="24"/>
         </w:rPr>
-        <w:t>The orientation of the camera that we get from rq() isn't good (also the determinate is -1) it makes the camera face the other direction, the reason for this is the enforcement of the positive diagonal made in rq(). If we negate the R we got from rq() we get the camera orientation we expected, x-axis of the image is the same as x-axis of the camera, the same for y-axis and the camera faces the positive z coordinate.</w:t>
+        <w:t xml:space="preserve">The orientation of the camera that we get from </w:t>
+      </w:r>
+      <w:proofErr w:type="spellStart"/>
+      <w:proofErr w:type="gramStart"/>
+      <w:r>
+        <w:rPr>
+          <w:rFonts w:asciiTheme="minorBidi" w:hAnsiTheme="minorBidi"/>
+          <w:sz w:val="24"/>
+          <w:szCs w:val="24"/>
+        </w:rPr>
+        <w:t>rq</w:t>
+      </w:r>
+      <w:proofErr w:type="spellEnd"/>
+      <w:r>
+        <w:rPr>
+          <w:rFonts w:asciiTheme="minorBidi" w:hAnsiTheme="minorBidi"/>
+          <w:sz w:val="24"/>
+          <w:szCs w:val="24"/>
+        </w:rPr>
+        <w:t>(</w:t>
+      </w:r>
+      <w:proofErr w:type="gramEnd"/>
+      <w:r>
+        <w:rPr>
+          <w:rFonts w:asciiTheme="minorBidi" w:hAnsiTheme="minorBidi"/>
+          <w:sz w:val="24"/>
+          <w:szCs w:val="24"/>
+        </w:rPr>
+        <w:t xml:space="preserve">) isn't good (also the determinate is -1) it makes the camera face the other direction, the reason for this is the enforcement of the positive diagonal made in </w:t>
+      </w:r>
+      <w:proofErr w:type="spellStart"/>
+      <w:r>
+        <w:rPr>
+          <w:rFonts w:asciiTheme="minorBidi" w:hAnsiTheme="minorBidi"/>
+          <w:sz w:val="24"/>
+          <w:szCs w:val="24"/>
+        </w:rPr>
+        <w:t>rq</w:t>
+      </w:r>
+      <w:proofErr w:type="spellEnd"/>
+      <w:r>
+        <w:rPr>
+          <w:rFonts w:asciiTheme="minorBidi" w:hAnsiTheme="minorBidi"/>
+          <w:sz w:val="24"/>
+          <w:szCs w:val="24"/>
+        </w:rPr>
+        <w:t xml:space="preserve">(). If we negate the R we got from </w:t>
+      </w:r>
+      <w:proofErr w:type="spellStart"/>
+      <w:proofErr w:type="gramStart"/>
+      <w:r>
+        <w:rPr>
+          <w:rFonts w:asciiTheme="minorBidi" w:hAnsiTheme="minorBidi"/>
+          <w:sz w:val="24"/>
+          <w:szCs w:val="24"/>
+        </w:rPr>
+        <w:t>rq</w:t>
+      </w:r>
+      <w:proofErr w:type="spellEnd"/>
+      <w:r>
+        <w:rPr>
+          <w:rFonts w:asciiTheme="minorBidi" w:hAnsiTheme="minorBidi"/>
+          <w:sz w:val="24"/>
+          <w:szCs w:val="24"/>
+        </w:rPr>
+        <w:t>(</w:t>
+      </w:r>
+      <w:proofErr w:type="gramEnd"/>
+      <w:r>
+        <w:rPr>
+          <w:rFonts w:asciiTheme="minorBidi" w:hAnsiTheme="minorBidi"/>
+          <w:sz w:val="24"/>
+          <w:szCs w:val="24"/>
+        </w:rPr>
+        <w:t>) we get the camera orientation we expected, x-axis of the image is the same as x-axis of the camera, the same for y-axis and the camera faces the positive z coordinate.</w:t>
       </w:r>
     </w:p>
     <w:p>
@@ -7118,7 +7798,25 @@
           <w:sz w:val="24"/>
           <w:szCs w:val="24"/>
         </w:rPr>
-        <w:t>We cannot determine the depth of the ball because we don't know it's real world size, this is the missing piece we need to be able to calculate.</w:t>
+        <w:t xml:space="preserve">We cannot determine the depth of the ball because we don't know </w:t>
+      </w:r>
+      <w:proofErr w:type="gramStart"/>
+      <w:r>
+        <w:rPr>
+          <w:rFonts w:asciiTheme="minorBidi" w:hAnsiTheme="minorBidi"/>
+          <w:sz w:val="24"/>
+          <w:szCs w:val="24"/>
+        </w:rPr>
+        <w:t>it's</w:t>
+      </w:r>
+      <w:proofErr w:type="gramEnd"/>
+      <w:r>
+        <w:rPr>
+          <w:rFonts w:asciiTheme="minorBidi" w:hAnsiTheme="minorBidi"/>
+          <w:sz w:val="24"/>
+          <w:szCs w:val="24"/>
+        </w:rPr>
+        <w:t xml:space="preserve"> real world size, this is the missing piece we need to be able to calculate.</w:t>
       </w:r>
     </w:p>
     <w:p>
@@ -7160,23 +7858,42 @@
           <w:szCs w:val="24"/>
           <w:rtl/>
         </w:rPr>
-        <w:t>מה קרה לתכנית המגניבה שלך שעוזרת כן לקבוע איפה הכדור ביחס לשער (לפי גודל הכדור בעולם האמיתי וכו')? למה וויתרנו?</w:t>
-      </w:r>
-    </w:p>
-    <w:p>
-      <w:pPr>
-        <w:bidi w:val="0"/>
-        <w:rPr>
-          <w:rFonts w:asciiTheme="minorBidi" w:hAnsiTheme="minorBidi"/>
-          <w:sz w:val="24"/>
-          <w:szCs w:val="24"/>
-        </w:rPr>
-      </w:pPr>
-    </w:p>
-    <w:p>
-      <w:bookmarkStart w:id="1" w:name="_GoBack"/>
-      <w:bookmarkEnd w:id="1"/>
-    </w:p>
+        <w:t xml:space="preserve">מה קרה לתכנית המגניבה שלך שעוזרת כן לקבוע איפה הכדור ביחס לשער (לפי גודל הכדור בעולם </w:t>
+      </w:r>
+      <w:proofErr w:type="spellStart"/>
+      <w:r>
+        <w:rPr>
+          <w:rFonts w:asciiTheme="minorBidi" w:hAnsiTheme="minorBidi" w:hint="cs"/>
+          <w:color w:val="FF0000"/>
+          <w:sz w:val="24"/>
+          <w:szCs w:val="24"/>
+          <w:rtl/>
+        </w:rPr>
+        <w:t>האמיתי</w:t>
+      </w:r>
+      <w:proofErr w:type="spellEnd"/>
+      <w:r>
+        <w:rPr>
+          <w:rFonts w:asciiTheme="minorBidi" w:hAnsiTheme="minorBidi" w:hint="cs"/>
+          <w:color w:val="FF0000"/>
+          <w:sz w:val="24"/>
+          <w:szCs w:val="24"/>
+          <w:rtl/>
+        </w:rPr>
+        <w:t xml:space="preserve"> וכו')? למה וויתרנו?</w:t>
+      </w:r>
+    </w:p>
+    <w:p>
+      <w:pPr>
+        <w:bidi w:val="0"/>
+        <w:rPr>
+          <w:rFonts w:asciiTheme="minorBidi" w:hAnsiTheme="minorBidi"/>
+          <w:sz w:val="24"/>
+          <w:szCs w:val="24"/>
+        </w:rPr>
+      </w:pPr>
+    </w:p>
+    <w:p/>
     <w:sectPr>
       <w:pgSz w:w="11906" w:h="16838"/>
       <w:pgMar w:top="1440" w:right="1800" w:bottom="1440" w:left="1800" w:header="708" w:footer="708" w:gutter="0"/>
@@ -8761,7 +9478,7 @@
 </file>
 
 <file path=customXml/itemProps1.xml><?xml version="1.0" encoding="utf-8"?>
-<ds:datastoreItem xmlns:ds="http://schemas.openxmlformats.org/officeDocument/2006/customXml" ds:itemID="{A086CF17-CB41-4AA6-A484-B3C890471C24}">
+<ds:datastoreItem xmlns:ds="http://schemas.openxmlformats.org/officeDocument/2006/customXml" ds:itemID="{26F53F85-E291-4873-B3FD-5A0F3C6ECD45}">
   <ds:schemaRefs>
     <ds:schemaRef ds:uri="http://schemas.openxmlformats.org/officeDocument/2006/bibliography"/>
   </ds:schemaRefs>

</xml_diff>